<commit_message>
pateints with a condition query
</commit_message>
<xml_diff>
--- a/Leetcode Queries.docx
+++ b/Leetcode Queries.docx
@@ -126,73 +126,87 @@
           <w:sz w:val="20"/>
           <w:szCs w:val="20"/>
         </w:rPr>
-        <w:t>, CONCAT(</w:t>
-      </w:r>
-      <w:proofErr w:type="gramStart"/>
+        <w:t>, CONCAT(UPPER(</w:t>
+      </w:r>
+      <w:proofErr w:type="spellStart"/>
       <w:r>
         <w:rPr>
           <w:sz w:val="20"/>
           <w:szCs w:val="20"/>
         </w:rPr>
-        <w:t>UPPER(</w:t>
-      </w:r>
-      <w:proofErr w:type="spellStart"/>
-      <w:proofErr w:type="gramEnd"/>
+        <w:t>substr</w:t>
+      </w:r>
+      <w:proofErr w:type="spellEnd"/>
       <w:r>
         <w:rPr>
           <w:sz w:val="20"/>
           <w:szCs w:val="20"/>
         </w:rPr>
-        <w:t>substr</w:t>
-      </w:r>
-      <w:proofErr w:type="spellEnd"/>
+        <w:t>(name,1,1)), LOWER(</w:t>
+      </w:r>
+      <w:proofErr w:type="spellStart"/>
       <w:r>
         <w:rPr>
           <w:sz w:val="20"/>
           <w:szCs w:val="20"/>
         </w:rPr>
-        <w:t xml:space="preserve">(name,1,1)), </w:t>
-      </w:r>
-      <w:proofErr w:type="gramStart"/>
+        <w:t>substr</w:t>
+      </w:r>
+      <w:proofErr w:type="spellEnd"/>
       <w:r>
         <w:rPr>
           <w:sz w:val="20"/>
           <w:szCs w:val="20"/>
         </w:rPr>
-        <w:t>LOWER(</w:t>
-      </w:r>
-      <w:proofErr w:type="spellStart"/>
-      <w:proofErr w:type="gramEnd"/>
-      <w:r>
+        <w:t>(name,2,length(name)))) AS name</w:t>
+      </w:r>
+    </w:p>
+    <w:p>
+      <w:pPr>
+        <w:pStyle w:val="ListParagraph"/>
         <w:rPr>
           <w:sz w:val="20"/>
           <w:szCs w:val="20"/>
         </w:rPr>
-        <w:t>substr</w:t>
-      </w:r>
-      <w:proofErr w:type="spellEnd"/>
+      </w:pPr>
       <w:r>
         <w:rPr>
           <w:sz w:val="20"/>
           <w:szCs w:val="20"/>
         </w:rPr>
-        <w:t>(name,</w:t>
-      </w:r>
-      <w:proofErr w:type="gramStart"/>
-      <w:r>
+        <w:t>FROM users</w:t>
+      </w:r>
+    </w:p>
+    <w:p>
+      <w:pPr>
+        <w:pStyle w:val="ListParagraph"/>
         <w:rPr>
           <w:sz w:val="20"/>
           <w:szCs w:val="20"/>
         </w:rPr>
-        <w:t>2,length</w:t>
-      </w:r>
-      <w:proofErr w:type="gramEnd"/>
+      </w:pPr>
       <w:r>
         <w:rPr>
           <w:sz w:val="20"/>
           <w:szCs w:val="20"/>
         </w:rPr>
-        <w:t>(name)))) AS name</w:t>
+        <w:t xml:space="preserve">ORDER BY </w:t>
+      </w:r>
+      <w:proofErr w:type="spellStart"/>
+      <w:r>
+        <w:rPr>
+          <w:sz w:val="20"/>
+          <w:szCs w:val="20"/>
+        </w:rPr>
+        <w:t>user_id</w:t>
+      </w:r>
+      <w:proofErr w:type="spellEnd"/>
+      <w:r>
+        <w:rPr>
+          <w:sz w:val="20"/>
+          <w:szCs w:val="20"/>
+        </w:rPr>
+        <w:t>;</w:t>
       </w:r>
     </w:p>
     <w:p>
@@ -203,13 +217,15 @@
           <w:szCs w:val="20"/>
         </w:rPr>
       </w:pPr>
-      <w:r>
+    </w:p>
+    <w:p>
+      <w:pPr>
+        <w:pStyle w:val="ListParagraph"/>
         <w:rPr>
           <w:sz w:val="20"/>
           <w:szCs w:val="20"/>
         </w:rPr>
-        <w:t>FROM users</w:t>
-      </w:r>
+      </w:pPr>
     </w:p>
     <w:p>
       <w:pPr>
@@ -219,29 +235,173 @@
           <w:szCs w:val="20"/>
         </w:rPr>
       </w:pPr>
-      <w:r>
-        <w:rPr>
-          <w:sz w:val="20"/>
-          <w:szCs w:val="20"/>
-        </w:rPr>
-        <w:t xml:space="preserve">ORDER BY </w:t>
+    </w:p>
+    <w:p>
+      <w:pPr>
+        <w:pStyle w:val="ListParagraph"/>
+        <w:numPr>
+          <w:ilvl w:val="0"/>
+          <w:numId w:val="1"/>
+        </w:numPr>
+        <w:rPr>
+          <w:sz w:val="24"/>
+          <w:szCs w:val="24"/>
+        </w:rPr>
+      </w:pPr>
+      <w:r>
+        <w:rPr>
+          <w:b/>
+          <w:bCs/>
+          <w:sz w:val="24"/>
+          <w:szCs w:val="24"/>
+        </w:rPr>
+        <w:t xml:space="preserve">Patients With a Condition: </w:t>
+      </w:r>
+      <w:r>
+        <w:rPr>
+          <w:b/>
+          <w:bCs/>
+          <w:sz w:val="24"/>
+          <w:szCs w:val="24"/>
+        </w:rPr>
+        <w:t xml:space="preserve"> </w:t>
+      </w:r>
+      <w:r>
+        <w:rPr>
+          <w:sz w:val="24"/>
+          <w:szCs w:val="24"/>
+        </w:rPr>
+        <w:t xml:space="preserve">Write a solution to find the </w:t>
       </w:r>
       <w:proofErr w:type="spellStart"/>
       <w:r>
         <w:rPr>
-          <w:sz w:val="20"/>
-          <w:szCs w:val="20"/>
-        </w:rPr>
-        <w:t>user_id</w:t>
+          <w:sz w:val="24"/>
+          <w:szCs w:val="24"/>
+        </w:rPr>
+        <w:t>patient_id</w:t>
       </w:r>
       <w:proofErr w:type="spellEnd"/>
       <w:r>
         <w:rPr>
-          <w:sz w:val="20"/>
-          <w:szCs w:val="20"/>
-        </w:rPr>
-        <w:t>;</w:t>
-      </w:r>
+          <w:sz w:val="24"/>
+          <w:szCs w:val="24"/>
+        </w:rPr>
+        <w:t xml:space="preserve">, </w:t>
+      </w:r>
+      <w:proofErr w:type="spellStart"/>
+      <w:r>
+        <w:rPr>
+          <w:sz w:val="24"/>
+          <w:szCs w:val="24"/>
+        </w:rPr>
+        <w:t>patient_name</w:t>
+      </w:r>
+      <w:proofErr w:type="spellEnd"/>
+      <w:r>
+        <w:rPr>
+          <w:sz w:val="24"/>
+          <w:szCs w:val="24"/>
+        </w:rPr>
+        <w:t>, and conditions of the patients who have Type I Diabetes. Type I Diabetes always starts with DIAB1 prefix.</w:t>
+      </w:r>
+    </w:p>
+    <w:p>
+      <w:pPr>
+        <w:rPr>
+          <w:sz w:val="24"/>
+          <w:szCs w:val="24"/>
+        </w:rPr>
+      </w:pPr>
+    </w:p>
+    <w:p>
+      <w:pPr>
+        <w:ind w:left="720"/>
+        <w:rPr>
+          <w:sz w:val="24"/>
+          <w:szCs w:val="24"/>
+        </w:rPr>
+      </w:pPr>
+      <w:r>
+        <w:rPr>
+          <w:sz w:val="24"/>
+          <w:szCs w:val="24"/>
+        </w:rPr>
+        <w:t xml:space="preserve">SELECT </w:t>
+      </w:r>
+      <w:proofErr w:type="spellStart"/>
+      <w:r>
+        <w:rPr>
+          <w:sz w:val="24"/>
+          <w:szCs w:val="24"/>
+        </w:rPr>
+        <w:t>patient_id</w:t>
+      </w:r>
+      <w:proofErr w:type="spellEnd"/>
+      <w:r>
+        <w:rPr>
+          <w:sz w:val="24"/>
+          <w:szCs w:val="24"/>
+        </w:rPr>
+        <w:t xml:space="preserve">, </w:t>
+      </w:r>
+      <w:proofErr w:type="spellStart"/>
+      <w:r>
+        <w:rPr>
+          <w:sz w:val="24"/>
+          <w:szCs w:val="24"/>
+        </w:rPr>
+        <w:t>patient_name</w:t>
+      </w:r>
+      <w:proofErr w:type="spellEnd"/>
+      <w:r>
+        <w:rPr>
+          <w:sz w:val="24"/>
+          <w:szCs w:val="24"/>
+        </w:rPr>
+        <w:t xml:space="preserve">, conditions </w:t>
+      </w:r>
+    </w:p>
+    <w:p>
+      <w:pPr>
+        <w:ind w:left="720"/>
+        <w:rPr>
+          <w:sz w:val="24"/>
+          <w:szCs w:val="24"/>
+        </w:rPr>
+      </w:pPr>
+      <w:r>
+        <w:rPr>
+          <w:sz w:val="24"/>
+          <w:szCs w:val="24"/>
+        </w:rPr>
+        <w:t>FROM patients</w:t>
+      </w:r>
+    </w:p>
+    <w:p>
+      <w:pPr>
+        <w:ind w:left="720"/>
+        <w:rPr>
+          <w:sz w:val="24"/>
+          <w:szCs w:val="24"/>
+        </w:rPr>
+      </w:pPr>
+      <w:r>
+        <w:rPr>
+          <w:sz w:val="24"/>
+          <w:szCs w:val="24"/>
+        </w:rPr>
+        <w:t>WHERE conditions LIKE 'DIAB1%' OR conditions LIKE '% DIAB1%';</w:t>
+      </w:r>
+    </w:p>
+    <w:p>
+      <w:pPr>
+        <w:ind w:left="720"/>
+        <w:rPr>
+          <w:sz w:val="24"/>
+          <w:szCs w:val="24"/>
+        </w:rPr>
+      </w:pPr>
     </w:p>
     <w:p>
       <w:pPr>

</xml_diff>